<commit_message>
added nifi login info
</commit_message>
<xml_diff>
--- a/week1/assignment/Start Here - VirtualBox Deploy.docx
+++ b/week1/assignment/Start Here - VirtualBox Deploy.docx
@@ -426,19 +426,7 @@
           <w:rPr>
             <w:rStyle w:val="Hyperlink"/>
           </w:rPr>
-          <w:t>Down</w:t>
-        </w:r>
-        <w:r>
-          <w:rPr>
-            <w:rStyle w:val="Hyperlink"/>
-          </w:rPr>
-          <w:t>l</w:t>
-        </w:r>
-        <w:r>
-          <w:rPr>
-            <w:rStyle w:val="Hyperlink"/>
-          </w:rPr>
-          <w:t>oad</w:t>
+          <w:t>Download</w:t>
         </w:r>
       </w:hyperlink>
       <w:r>
@@ -1185,36 +1173,48 @@
           <w:sz w:val="28"/>
           <w:szCs w:val="28"/>
         </w:rPr>
-        <w:t>Logging into</w:t>
-      </w:r>
+        <w:t xml:space="preserve">Logging into the </w:t>
+      </w:r>
+      <w:proofErr w:type="spellStart"/>
       <w:r>
         <w:rPr>
           <w:sz w:val="28"/>
           <w:szCs w:val="28"/>
         </w:rPr>
-        <w:t xml:space="preserve"> the </w:t>
-      </w:r>
-      <w:proofErr w:type="spellStart"/>
+        <w:t>NiFi</w:t>
+      </w:r>
+      <w:proofErr w:type="spellEnd"/>
       <w:r>
         <w:rPr>
           <w:sz w:val="28"/>
           <w:szCs w:val="28"/>
         </w:rPr>
+        <w:t xml:space="preserve"> User Interface</w:t>
+      </w:r>
+    </w:p>
+    <w:p>
+      <w:pPr>
+        <w:ind w:left="720"/>
+      </w:pPr>
+    </w:p>
+    <w:p>
+      <w:pPr>
+        <w:numPr>
+          <w:ilvl w:val="0"/>
+          <w:numId w:val="16"/>
+        </w:numPr>
+      </w:pPr>
+      <w:r>
+        <w:t xml:space="preserve">Your browser may show a warning about the website’s security certificate. This is expected because we are using a self-signed certificate for the </w:t>
+      </w:r>
+      <w:proofErr w:type="spellStart"/>
+      <w:r>
         <w:t>NiFi</w:t>
       </w:r>
       <w:proofErr w:type="spellEnd"/>
       <w:r>
-        <w:rPr>
-          <w:sz w:val="28"/>
-          <w:szCs w:val="28"/>
-        </w:rPr>
-        <w:t xml:space="preserve"> User Interface</w:t>
-      </w:r>
-    </w:p>
-    <w:p>
-      <w:pPr>
-        <w:ind w:left="720"/>
-      </w:pPr>
+        <w:t xml:space="preserve"> instance. To proceed, click on “Advanced” and then “Accept the Risk and Continue” (the wording may vary depending on your browser).</w:t>
+      </w:r>
     </w:p>
     <w:p>
       <w:pPr>
@@ -1224,7 +1224,7 @@
         </w:numPr>
       </w:pPr>
       <w:r>
-        <w:t xml:space="preserve">Your browser may show a warning about the website’s security certificate. This is expected because we are using a self-signed certificate for the </w:t>
+        <w:t xml:space="preserve">To log in, you will need a username and password. These are generated when the </w:t>
       </w:r>
       <w:proofErr w:type="spellStart"/>
       <w:r>
@@ -1232,7 +1232,32 @@
       </w:r>
       <w:proofErr w:type="spellEnd"/>
       <w:r>
-        <w:t xml:space="preserve"> instance. To proceed, click on “Advanced” and then “Accept the Risk and Continue” (the wording may vary depending on your browser).</w:t>
+        <w:t xml:space="preserve"> instance is started and can be found in the instance’s logs.</w:t>
+      </w:r>
+      <w:r>
+        <w:t xml:space="preserve"> The username and password </w:t>
+      </w:r>
+      <w:proofErr w:type="gramStart"/>
+      <w:r>
+        <w:t>has</w:t>
+      </w:r>
+      <w:proofErr w:type="gramEnd"/>
+      <w:r>
+        <w:t xml:space="preserve"> been saved in a file named </w:t>
+      </w:r>
+      <w:proofErr w:type="spellStart"/>
+      <w:r>
+        <w:rPr>
+          <w:rStyle w:val="VerbatimChar"/>
+        </w:rPr>
+        <w:t>login</w:t>
+      </w:r>
+      <w:r>
+        <w:t>for</w:t>
+      </w:r>
+      <w:proofErr w:type="spellEnd"/>
+      <w:r>
+        <w:t xml:space="preserve"> your convenience. </w:t>
       </w:r>
     </w:p>
     <w:p>
@@ -1243,15 +1268,36 @@
         </w:numPr>
       </w:pPr>
       <w:r>
-        <w:t xml:space="preserve">To log in, you will need a username and password. These are generated when the </w:t>
+        <w:t>On your VM terminal, run the following command</w:t>
+      </w:r>
+      <w:r>
+        <w:t xml:space="preserve"> in the </w:t>
       </w:r>
       <w:proofErr w:type="spellStart"/>
       <w:r>
-        <w:t>NiFi</w:t>
+        <w:t>nifi</w:t>
       </w:r>
       <w:proofErr w:type="spellEnd"/>
       <w:r>
-        <w:t xml:space="preserve"> instance is started and can be found in the instance’s logs.</w:t>
+        <w:t xml:space="preserve"> directory</w:t>
+      </w:r>
+      <w:r>
+        <w:t>:</w:t>
+      </w:r>
+    </w:p>
+    <w:p>
+      <w:pPr>
+        <w:pStyle w:val="SourceCode"/>
+        <w:numPr>
+          <w:ilvl w:val="0"/>
+          <w:numId w:val="1"/>
+        </w:numPr>
+      </w:pPr>
+      <w:r>
+        <w:rPr>
+          <w:rStyle w:val="VerbatimChar"/>
+        </w:rPr>
+        <w:t>cat login</w:t>
       </w:r>
     </w:p>
     <w:p>
@@ -1262,7 +1308,7 @@
         </w:numPr>
       </w:pPr>
       <w:r>
-        <w:t>On your VM terminal, run the following command:</w:t>
+        <w:t>Look for the username and password in the output. They will be inside square brackets. For example:</w:t>
       </w:r>
     </w:p>
     <w:p>
@@ -1277,55 +1323,32 @@
         <w:rPr>
           <w:rStyle w:val="VerbatimChar"/>
         </w:rPr>
-        <w:t xml:space="preserve">docker logs </w:t>
-      </w:r>
-      <w:proofErr w:type="spellStart"/>
-      <w:r>
-        <w:rPr>
-          <w:rStyle w:val="VerbatimChar"/>
-        </w:rPr>
-        <w:t>nifi</w:t>
-      </w:r>
-      <w:proofErr w:type="spellEnd"/>
-      <w:r>
-        <w:rPr>
-          <w:rStyle w:val="VerbatimChar"/>
-        </w:rPr>
-        <w:t xml:space="preserve"> | grep </w:t>
-      </w:r>
-      <w:proofErr w:type="gramStart"/>
-      <w:r>
-        <w:rPr>
-          <w:rStyle w:val="VerbatimChar"/>
-        </w:rPr>
-        <w:t>Generated</w:t>
-      </w:r>
-      <w:proofErr w:type="gramEnd"/>
-    </w:p>
-    <w:p>
-      <w:pPr>
-        <w:numPr>
-          <w:ilvl w:val="0"/>
-          <w:numId w:val="16"/>
-        </w:numPr>
-      </w:pPr>
-      <w:r>
-        <w:t>Look for the username and password in the output. They will be inside square brackets. For example:</w:t>
-      </w:r>
-    </w:p>
-    <w:p>
-      <w:pPr>
-        <w:pStyle w:val="SourceCode"/>
-        <w:numPr>
-          <w:ilvl w:val="0"/>
-          <w:numId w:val="1"/>
-        </w:numPr>
-      </w:pPr>
-      <w:r>
-        <w:rPr>
-          <w:rStyle w:val="VerbatimChar"/>
-        </w:rPr>
-        <w:t>Generated new user [admin] with password [12345678]</w:t>
+        <w:t xml:space="preserve">Generated </w:t>
+      </w:r>
+      <w:r>
+        <w:rPr>
+          <w:rStyle w:val="VerbatimChar"/>
+        </w:rPr>
+        <w:t xml:space="preserve">Username </w:t>
+      </w:r>
+      <w:r>
+        <w:rPr>
+          <w:rStyle w:val="VerbatimChar"/>
+        </w:rPr>
+        <w:t>[admin]</w:t>
+      </w:r>
+      <w:r>
+        <w:rPr>
+          <w:rStyle w:val="VerbatimChar"/>
+        </w:rPr>
+        <w:br/>
+        <w:t>Generated Password</w:t>
+      </w:r>
+      <w:r>
+        <w:rPr>
+          <w:rStyle w:val="VerbatimChar"/>
+        </w:rPr>
+        <w:t xml:space="preserve"> [12345678]</w:t>
       </w:r>
     </w:p>
     <w:p>
@@ -1398,6 +1421,7 @@
         </w:rPr>
       </w:pPr>
       <w:r>
+        <w:lastRenderedPageBreak/>
         <w:t xml:space="preserve">You can now shut down your </w:t>
       </w:r>
       <w:bookmarkEnd w:id="0"/>
@@ -1427,7 +1451,6 @@
         </w:numPr>
       </w:pPr>
       <w:r>
-        <w:lastRenderedPageBreak/>
         <w:t>A drop-down menu will appear with several options.</w:t>
       </w:r>
     </w:p>
@@ -1452,10 +1475,7 @@
         </w:numPr>
       </w:pPr>
       <w:r>
-        <w:t>Ubuntu will initiate the shutdown process, close all applications, and power off the</w:t>
-      </w:r>
-      <w:r>
-        <w:t xml:space="preserve"> machine.</w:t>
+        <w:t>Ubuntu will initiate the shutdown process, close all applications, and power off the machine.</w:t>
       </w:r>
     </w:p>
     <w:sectPr>

</xml_diff>